<commit_message>
Added updated Word doc
</commit_message>
<xml_diff>
--- a/Excel Homework.docx
+++ b/Excel Homework.docx
@@ -7,7 +7,6 @@
         <w:jc w:val="center"/>
         <w:rPr>
           <w:b/>
-          <w:bCs/>
           <w:sz w:val="28"/>
           <w:szCs w:val="28"/>
           <w:u w:val="single"/>
@@ -16,7 +15,6 @@
       <w:r>
         <w:rPr>
           <w:b/>
-          <w:bCs/>
           <w:sz w:val="28"/>
           <w:szCs w:val="28"/>
           <w:u w:val="single"/>
@@ -29,7 +27,6 @@
         <w:jc w:val="center"/>
         <w:rPr>
           <w:b/>
-          <w:bCs/>
           <w:sz w:val="28"/>
           <w:szCs w:val="28"/>
           <w:u w:val="single"/>
@@ -38,18 +35,26 @@
     </w:p>
     <w:p>
       <w:pPr>
-        <w:pStyle w:val="ListParagraph"/>
         <w:numPr>
           <w:ilvl w:val="0"/>
-          <w:numId w:val="2"/>
+          <w:numId w:val="1"/>
         </w:numPr>
-        <w:rPr>
-          <w:sz w:val="22"/>
-          <w:szCs w:val="22"/>
-        </w:rPr>
-      </w:pPr>
-      <w:r>
-        <w:rPr>
+        <w:pBdr>
+          <w:top w:val="nil"/>
+          <w:left w:val="nil"/>
+          <w:bottom w:val="nil"/>
+          <w:right w:val="nil"/>
+          <w:between w:val="nil"/>
+        </w:pBdr>
+        <w:rPr>
+          <w:color w:val="000000"/>
+          <w:sz w:val="22"/>
+          <w:szCs w:val="22"/>
+        </w:rPr>
+      </w:pPr>
+      <w:r>
+        <w:rPr>
+          <w:color w:val="000000"/>
           <w:sz w:val="22"/>
           <w:szCs w:val="22"/>
         </w:rPr>
@@ -58,45 +63,168 @@
     </w:p>
     <w:p>
       <w:pPr>
-        <w:pStyle w:val="ListParagraph"/>
-        <w:rPr>
-          <w:sz w:val="22"/>
-          <w:szCs w:val="22"/>
-        </w:rPr>
-      </w:pPr>
-    </w:p>
-    <w:p>
-      <w:pPr>
-        <w:pStyle w:val="ListParagraph"/>
-        <w:rPr>
-          <w:sz w:val="22"/>
-          <w:szCs w:val="22"/>
-        </w:rPr>
-      </w:pPr>
-    </w:p>
-    <w:p>
-      <w:pPr>
-        <w:pStyle w:val="ListParagraph"/>
-        <w:rPr>
-          <w:sz w:val="22"/>
-          <w:szCs w:val="22"/>
-        </w:rPr>
-      </w:pPr>
-    </w:p>
-    <w:p>
-      <w:pPr>
-        <w:pStyle w:val="ListParagraph"/>
+        <w:pBdr>
+          <w:top w:val="nil"/>
+          <w:left w:val="nil"/>
+          <w:bottom w:val="nil"/>
+          <w:right w:val="nil"/>
+          <w:between w:val="nil"/>
+        </w:pBdr>
+        <w:ind w:left="720"/>
+        <w:rPr>
+          <w:color w:val="000000"/>
+          <w:sz w:val="22"/>
+          <w:szCs w:val="22"/>
+        </w:rPr>
+      </w:pPr>
+    </w:p>
+    <w:p>
+      <w:pPr>
+        <w:pBdr>
+          <w:top w:val="nil"/>
+          <w:left w:val="nil"/>
+          <w:bottom w:val="nil"/>
+          <w:right w:val="nil"/>
+          <w:between w:val="nil"/>
+        </w:pBdr>
+        <w:ind w:left="720"/>
+        <w:rPr>
+          <w:sz w:val="22"/>
+          <w:szCs w:val="22"/>
+        </w:rPr>
+      </w:pPr>
+      <w:r>
+        <w:rPr>
+          <w:sz w:val="22"/>
+          <w:szCs w:val="22"/>
+        </w:rPr>
+        <w:t xml:space="preserve">-Kickstarter campaigns with a goal range </w:t>
+      </w:r>
+      <w:proofErr w:type="gramStart"/>
+      <w:r>
+        <w:rPr>
+          <w:sz w:val="22"/>
+          <w:szCs w:val="22"/>
+        </w:rPr>
+        <w:t>of  &lt;</w:t>
+      </w:r>
+      <w:proofErr w:type="gramEnd"/>
+      <w:r>
+        <w:rPr>
+          <w:sz w:val="22"/>
+          <w:szCs w:val="22"/>
+        </w:rPr>
+        <w:t>1,000 currency units  have a higher success rate than Kickstarter campaigns with higher goal ranges.</w:t>
+      </w:r>
+    </w:p>
+    <w:p>
+      <w:pPr>
+        <w:pBdr>
+          <w:top w:val="nil"/>
+          <w:left w:val="nil"/>
+          <w:bottom w:val="nil"/>
+          <w:right w:val="nil"/>
+          <w:between w:val="nil"/>
+        </w:pBdr>
+        <w:ind w:left="720"/>
+        <w:rPr>
+          <w:sz w:val="22"/>
+          <w:szCs w:val="22"/>
+        </w:rPr>
+      </w:pPr>
+      <w:r>
+        <w:rPr>
+          <w:sz w:val="22"/>
+          <w:szCs w:val="22"/>
+        </w:rPr>
+        <w:t>-Cancellation percentage generally increases as a Kickstarter campaign’s goal increases.</w:t>
+      </w:r>
+    </w:p>
+    <w:p>
+      <w:pPr>
+        <w:pBdr>
+          <w:top w:val="nil"/>
+          <w:left w:val="nil"/>
+          <w:bottom w:val="nil"/>
+          <w:right w:val="nil"/>
+          <w:between w:val="nil"/>
+        </w:pBdr>
+        <w:ind w:left="720"/>
+        <w:rPr>
+          <w:sz w:val="22"/>
+          <w:szCs w:val="22"/>
+        </w:rPr>
+      </w:pPr>
+      <w:r>
+        <w:rPr>
+          <w:sz w:val="22"/>
+          <w:szCs w:val="22"/>
+        </w:rPr>
+        <w:t>-Music parent catego</w:t>
+      </w:r>
+      <w:r>
+        <w:rPr>
+          <w:sz w:val="22"/>
+          <w:szCs w:val="22"/>
+        </w:rPr>
+        <w:t xml:space="preserve">ry </w:t>
+      </w:r>
+      <w:proofErr w:type="spellStart"/>
+      <w:r>
+        <w:rPr>
+          <w:sz w:val="22"/>
+          <w:szCs w:val="22"/>
+        </w:rPr>
+        <w:t>kickstarters</w:t>
+      </w:r>
+      <w:proofErr w:type="spellEnd"/>
+      <w:r>
+        <w:rPr>
+          <w:sz w:val="22"/>
+          <w:szCs w:val="22"/>
+        </w:rPr>
+        <w:t xml:space="preserve"> are more successful than any other parent category. </w:t>
+      </w:r>
+    </w:p>
+    <w:p>
+      <w:pPr>
+        <w:pBdr>
+          <w:top w:val="nil"/>
+          <w:left w:val="nil"/>
+          <w:bottom w:val="nil"/>
+          <w:right w:val="nil"/>
+          <w:between w:val="nil"/>
+        </w:pBdr>
+        <w:ind w:left="720"/>
+        <w:rPr>
+          <w:color w:val="000000"/>
+          <w:sz w:val="22"/>
+          <w:szCs w:val="22"/>
+        </w:rPr>
+      </w:pPr>
+    </w:p>
+    <w:p>
+      <w:pPr>
         <w:numPr>
           <w:ilvl w:val="0"/>
-          <w:numId w:val="2"/>
+          <w:numId w:val="1"/>
         </w:numPr>
-        <w:rPr>
-          <w:sz w:val="22"/>
-          <w:szCs w:val="22"/>
-        </w:rPr>
-      </w:pPr>
-      <w:r>
-        <w:rPr>
+        <w:pBdr>
+          <w:top w:val="nil"/>
+          <w:left w:val="nil"/>
+          <w:bottom w:val="nil"/>
+          <w:right w:val="nil"/>
+          <w:between w:val="nil"/>
+        </w:pBdr>
+        <w:rPr>
+          <w:color w:val="000000"/>
+          <w:sz w:val="22"/>
+          <w:szCs w:val="22"/>
+        </w:rPr>
+      </w:pPr>
+      <w:r>
+        <w:rPr>
+          <w:color w:val="000000"/>
           <w:sz w:val="22"/>
           <w:szCs w:val="22"/>
         </w:rPr>
@@ -105,56 +233,255 @@
     </w:p>
     <w:p>
       <w:pPr>
-        <w:pStyle w:val="ListParagraph"/>
-        <w:rPr>
-          <w:sz w:val="22"/>
-          <w:szCs w:val="22"/>
-        </w:rPr>
-      </w:pPr>
-    </w:p>
-    <w:p>
-      <w:pPr>
-        <w:pStyle w:val="ListParagraph"/>
-        <w:rPr>
-          <w:sz w:val="22"/>
-          <w:szCs w:val="22"/>
-        </w:rPr>
-      </w:pPr>
-    </w:p>
-    <w:p>
-      <w:pPr>
-        <w:pStyle w:val="ListParagraph"/>
-        <w:rPr>
-          <w:sz w:val="22"/>
-          <w:szCs w:val="22"/>
-        </w:rPr>
-      </w:pPr>
-    </w:p>
-    <w:p>
-      <w:pPr>
-        <w:pStyle w:val="ListParagraph"/>
+        <w:pBdr>
+          <w:top w:val="nil"/>
+          <w:left w:val="nil"/>
+          <w:bottom w:val="nil"/>
+          <w:right w:val="nil"/>
+          <w:between w:val="nil"/>
+        </w:pBdr>
+        <w:ind w:left="720"/>
+        <w:rPr>
+          <w:color w:val="000000"/>
+          <w:sz w:val="22"/>
+          <w:szCs w:val="22"/>
+        </w:rPr>
+      </w:pPr>
+    </w:p>
+    <w:p>
+      <w:pPr>
+        <w:pBdr>
+          <w:top w:val="nil"/>
+          <w:left w:val="nil"/>
+          <w:bottom w:val="nil"/>
+          <w:right w:val="nil"/>
+          <w:between w:val="nil"/>
+        </w:pBdr>
+        <w:ind w:left="720"/>
+        <w:rPr>
+          <w:sz w:val="22"/>
+          <w:szCs w:val="22"/>
+        </w:rPr>
+      </w:pPr>
+      <w:r>
+        <w:rPr>
+          <w:sz w:val="22"/>
+          <w:szCs w:val="22"/>
+        </w:rPr>
+        <w:t>-Some categories have more representation than others, which can skew how we evaluate the success rate.</w:t>
+      </w:r>
+    </w:p>
+    <w:p>
+      <w:pPr>
+        <w:pBdr>
+          <w:top w:val="nil"/>
+          <w:left w:val="nil"/>
+          <w:bottom w:val="nil"/>
+          <w:right w:val="nil"/>
+          <w:between w:val="nil"/>
+        </w:pBdr>
+        <w:ind w:left="720"/>
+        <w:rPr>
+          <w:sz w:val="22"/>
+          <w:szCs w:val="22"/>
+        </w:rPr>
+      </w:pPr>
+      <w:r>
+        <w:rPr>
+          <w:sz w:val="22"/>
+          <w:szCs w:val="22"/>
+        </w:rPr>
+        <w:t>-Currency units are disparate.</w:t>
+      </w:r>
+    </w:p>
+    <w:p>
+      <w:pPr>
+        <w:pBdr>
+          <w:top w:val="nil"/>
+          <w:left w:val="nil"/>
+          <w:bottom w:val="nil"/>
+          <w:right w:val="nil"/>
+          <w:between w:val="nil"/>
+        </w:pBdr>
+        <w:ind w:left="720"/>
+        <w:rPr>
+          <w:sz w:val="22"/>
+          <w:szCs w:val="22"/>
+        </w:rPr>
+      </w:pPr>
+      <w:r>
+        <w:rPr>
+          <w:sz w:val="22"/>
+          <w:szCs w:val="22"/>
+        </w:rPr>
+        <w:t xml:space="preserve">-There </w:t>
+      </w:r>
+      <w:r>
+        <w:rPr>
+          <w:sz w:val="22"/>
+          <w:szCs w:val="22"/>
+        </w:rPr>
+        <w:t xml:space="preserve">isn’t a correlation between state and funding percentage. Some </w:t>
+      </w:r>
+      <w:proofErr w:type="spellStart"/>
+      <w:r>
+        <w:rPr>
+          <w:sz w:val="22"/>
+          <w:szCs w:val="22"/>
+        </w:rPr>
+        <w:t>Kickstarters</w:t>
+      </w:r>
+      <w:proofErr w:type="spellEnd"/>
+      <w:r>
+        <w:rPr>
+          <w:sz w:val="22"/>
+          <w:szCs w:val="22"/>
+        </w:rPr>
+        <w:t xml:space="preserve"> with “cancelled” states exceeded 100% of their funding goals. </w:t>
+      </w:r>
+    </w:p>
+    <w:p>
+      <w:pPr>
+        <w:pBdr>
+          <w:top w:val="nil"/>
+          <w:left w:val="nil"/>
+          <w:bottom w:val="nil"/>
+          <w:right w:val="nil"/>
+          <w:between w:val="nil"/>
+        </w:pBdr>
+        <w:ind w:left="720"/>
+        <w:rPr>
+          <w:color w:val="000000"/>
+          <w:sz w:val="22"/>
+          <w:szCs w:val="22"/>
+        </w:rPr>
+      </w:pPr>
+    </w:p>
+    <w:p>
+      <w:pPr>
         <w:numPr>
           <w:ilvl w:val="0"/>
-          <w:numId w:val="2"/>
+          <w:numId w:val="1"/>
         </w:numPr>
-        <w:rPr>
-          <w:sz w:val="22"/>
-          <w:szCs w:val="22"/>
-        </w:rPr>
-      </w:pPr>
-      <w:r>
-        <w:rPr>
+        <w:pBdr>
+          <w:top w:val="nil"/>
+          <w:left w:val="nil"/>
+          <w:bottom w:val="nil"/>
+          <w:right w:val="nil"/>
+          <w:between w:val="nil"/>
+        </w:pBdr>
+        <w:rPr>
+          <w:color w:val="000000"/>
+          <w:sz w:val="22"/>
+          <w:szCs w:val="22"/>
+        </w:rPr>
+      </w:pPr>
+      <w:r>
+        <w:rPr>
+          <w:color w:val="000000"/>
           <w:sz w:val="22"/>
           <w:szCs w:val="22"/>
         </w:rPr>
         <w:t>What are some other possible tables and/or graphs we could create?</w:t>
+      </w:r>
+    </w:p>
+    <w:p>
+      <w:pPr>
+        <w:pBdr>
+          <w:top w:val="nil"/>
+          <w:left w:val="nil"/>
+          <w:bottom w:val="nil"/>
+          <w:right w:val="nil"/>
+          <w:between w:val="nil"/>
+        </w:pBdr>
+        <w:ind w:left="720"/>
+        <w:rPr>
+          <w:sz w:val="22"/>
+          <w:szCs w:val="22"/>
+        </w:rPr>
+      </w:pPr>
+    </w:p>
+    <w:p>
+      <w:pPr>
+        <w:pBdr>
+          <w:top w:val="nil"/>
+          <w:left w:val="nil"/>
+          <w:bottom w:val="nil"/>
+          <w:right w:val="nil"/>
+          <w:between w:val="nil"/>
+        </w:pBdr>
+        <w:ind w:left="720"/>
+        <w:rPr>
+          <w:sz w:val="22"/>
+          <w:szCs w:val="22"/>
+        </w:rPr>
+      </w:pPr>
+      <w:r>
+        <w:rPr>
+          <w:sz w:val="22"/>
+          <w:szCs w:val="22"/>
+        </w:rPr>
+        <w:t>-Create a table that adjusts for current exchang</w:t>
+      </w:r>
+      <w:r>
+        <w:rPr>
+          <w:sz w:val="22"/>
+          <w:szCs w:val="22"/>
+        </w:rPr>
+        <w:t>e rate to homogenize the currency unit.</w:t>
+      </w:r>
+    </w:p>
+    <w:p>
+      <w:pPr>
+        <w:pBdr>
+          <w:top w:val="nil"/>
+          <w:left w:val="nil"/>
+          <w:bottom w:val="nil"/>
+          <w:right w:val="nil"/>
+          <w:between w:val="nil"/>
+        </w:pBdr>
+        <w:ind w:left="720"/>
+        <w:rPr>
+          <w:sz w:val="22"/>
+          <w:szCs w:val="22"/>
+        </w:rPr>
+      </w:pPr>
+      <w:r>
+        <w:rPr>
+          <w:sz w:val="22"/>
+          <w:szCs w:val="22"/>
+        </w:rPr>
+        <w:t>-Create a table that reviews Kickstarter outcomes in relation (percentages successful, failed, cancelled) to deadline ranges.</w:t>
+      </w:r>
+    </w:p>
+    <w:p>
+      <w:pPr>
+        <w:pBdr>
+          <w:top w:val="nil"/>
+          <w:left w:val="nil"/>
+          <w:bottom w:val="nil"/>
+          <w:right w:val="nil"/>
+          <w:between w:val="nil"/>
+        </w:pBdr>
+        <w:ind w:left="720"/>
+        <w:rPr>
+          <w:sz w:val="22"/>
+          <w:szCs w:val="22"/>
+        </w:rPr>
+      </w:pPr>
+      <w:r>
+        <w:rPr>
+          <w:sz w:val="22"/>
+          <w:szCs w:val="22"/>
+        </w:rPr>
+        <w:t>-Create a table that discovers central tendency for funding amounts by country.</w:t>
       </w:r>
     </w:p>
     <w:sectPr>
       <w:pgSz w:w="12240" w:h="15840"/>
       <w:pgMar w:top="1440" w:right="1440" w:bottom="1440" w:left="1440" w:header="720" w:footer="720" w:gutter="0"/>
+      <w:pgNumType w:start="1"/>
       <w:cols w:space="720"/>
-      <w:docGrid w:linePitch="360"/>
     </w:sectPr>
   </w:body>
 </w:document>
@@ -163,10 +490,10 @@
 <file path=word/numbering.xml><?xml version="1.0" encoding="utf-8"?>
 <w:numbering xmlns:wpc="http://schemas.microsoft.com/office/word/2010/wordprocessingCanvas" xmlns:cx="http://schemas.microsoft.com/office/drawing/2014/chartex" xmlns:cx1="http://schemas.microsoft.com/office/drawing/2015/9/8/chartex" xmlns:cx2="http://schemas.microsoft.com/office/drawing/2015/10/21/chartex" xmlns:cx3="http://schemas.microsoft.com/office/drawing/2016/5/9/chartex" xmlns:cx4="http://schemas.microsoft.com/office/drawing/2016/5/10/chartex" xmlns:cx5="http://schemas.microsoft.com/office/drawing/2016/5/11/chartex" xmlns:cx6="http://schemas.microsoft.com/office/drawing/2016/5/12/chartex" xmlns:cx7="http://schemas.microsoft.com/office/drawing/2016/5/13/chartex" xmlns:cx8="http://schemas.microsoft.com/office/drawing/2016/5/14/chartex" xmlns:mc="http://schemas.openxmlformats.org/markup-compatibility/2006" xmlns:aink="http://schemas.microsoft.com/office/drawing/2016/ink" xmlns:am3d="http://schemas.microsoft.com/office/drawing/2017/model3d" xmlns:o="urn:schemas-microsoft-com:office:office" xmlns:r="http://schemas.openxmlformats.org/officeDocument/2006/relationships" xmlns:m="http://schemas.openxmlformats.org/officeDocument/2006/math" xmlns:v="urn:schemas-microsoft-com:vml" xmlns:wp14="http://schemas.microsoft.com/office/word/2010/wordprocessingDrawing" xmlns:wp="http://schemas.openxmlformats.org/drawingml/2006/wordprocessingDrawing" xmlns:w10="urn:schemas-microsoft-com:office:word" xmlns:w="http://schemas.openxmlformats.org/wordprocessingml/2006/main" xmlns:w14="http://schemas.microsoft.com/office/word/2010/wordml" xmlns:w15="http://schemas.microsoft.com/office/word/2012/wordml" xmlns:w16cex="http://schemas.microsoft.com/office/word/2018/wordml/cex" xmlns:w16cid="http://schemas.microsoft.com/office/word/2016/wordml/cid" xmlns:w16="http://schemas.microsoft.com/office/word/2018/wordml" xmlns:w16se="http://schemas.microsoft.com/office/word/2015/wordml/symex" xmlns:wpg="http://schemas.microsoft.com/office/word/2010/wordprocessingGroup" xmlns:wpi="http://schemas.microsoft.com/office/word/2010/wordprocessingInk" xmlns:wne="http://schemas.microsoft.com/office/word/2006/wordml" xmlns:wps="http://schemas.microsoft.com/office/word/2010/wordprocessingShape" mc:Ignorable="w14 w15 w16se w16cid w16 w16cex wp14">
   <w:abstractNum w:abstractNumId="0" w15:restartNumberingAfterBreak="0">
-    <w:nsid w:val="2D9D183D"/>
-    <w:multiLevelType w:val="hybridMultilevel"/>
-    <w:tmpl w:val="F1027984"/>
-    <w:lvl w:ilvl="0" w:tplc="0409000F">
+    <w:nsid w:val="199402EE"/>
+    <w:multiLevelType w:val="multilevel"/>
+    <w:tmpl w:val="42065396"/>
+    <w:lvl w:ilvl="0">
       <w:start w:val="1"/>
       <w:numFmt w:val="decimal"/>
       <w:lvlText w:val="%1."/>
@@ -174,11 +501,8 @@
       <w:pPr>
         <w:ind w:left="720" w:hanging="360"/>
       </w:pPr>
-      <w:rPr>
-        <w:rFonts w:hint="default"/>
-      </w:rPr>
     </w:lvl>
-    <w:lvl w:ilvl="1" w:tplc="04090019" w:tentative="1">
+    <w:lvl w:ilvl="1">
       <w:start w:val="1"/>
       <w:numFmt w:val="lowerLetter"/>
       <w:lvlText w:val="%2."/>
@@ -187,7 +511,7 @@
         <w:ind w:left="1440" w:hanging="360"/>
       </w:pPr>
     </w:lvl>
-    <w:lvl w:ilvl="2" w:tplc="0409001B" w:tentative="1">
+    <w:lvl w:ilvl="2">
       <w:start w:val="1"/>
       <w:numFmt w:val="lowerRoman"/>
       <w:lvlText w:val="%3."/>
@@ -196,7 +520,7 @@
         <w:ind w:left="2160" w:hanging="180"/>
       </w:pPr>
     </w:lvl>
-    <w:lvl w:ilvl="3" w:tplc="0409000F" w:tentative="1">
+    <w:lvl w:ilvl="3">
       <w:start w:val="1"/>
       <w:numFmt w:val="decimal"/>
       <w:lvlText w:val="%4."/>
@@ -205,7 +529,7 @@
         <w:ind w:left="2880" w:hanging="360"/>
       </w:pPr>
     </w:lvl>
-    <w:lvl w:ilvl="4" w:tplc="04090019" w:tentative="1">
+    <w:lvl w:ilvl="4">
       <w:start w:val="1"/>
       <w:numFmt w:val="lowerLetter"/>
       <w:lvlText w:val="%5."/>
@@ -214,7 +538,7 @@
         <w:ind w:left="3600" w:hanging="360"/>
       </w:pPr>
     </w:lvl>
-    <w:lvl w:ilvl="5" w:tplc="0409001B" w:tentative="1">
+    <w:lvl w:ilvl="5">
       <w:start w:val="1"/>
       <w:numFmt w:val="lowerRoman"/>
       <w:lvlText w:val="%6."/>
@@ -223,7 +547,7 @@
         <w:ind w:left="4320" w:hanging="180"/>
       </w:pPr>
     </w:lvl>
-    <w:lvl w:ilvl="6" w:tplc="0409000F" w:tentative="1">
+    <w:lvl w:ilvl="6">
       <w:start w:val="1"/>
       <w:numFmt w:val="decimal"/>
       <w:lvlText w:val="%7."/>
@@ -232,7 +556,7 @@
         <w:ind w:left="5040" w:hanging="360"/>
       </w:pPr>
     </w:lvl>
-    <w:lvl w:ilvl="7" w:tplc="04090019" w:tentative="1">
+    <w:lvl w:ilvl="7">
       <w:start w:val="1"/>
       <w:numFmt w:val="lowerLetter"/>
       <w:lvlText w:val="%8."/>
@@ -241,7 +565,7 @@
         <w:ind w:left="5760" w:hanging="360"/>
       </w:pPr>
     </w:lvl>
-    <w:lvl w:ilvl="8" w:tplc="0409001B" w:tentative="1">
+    <w:lvl w:ilvl="8">
       <w:start w:val="1"/>
       <w:numFmt w:val="lowerRoman"/>
       <w:lvlText w:val="%9."/>
@@ -251,100 +575,8 @@
       </w:pPr>
     </w:lvl>
   </w:abstractNum>
-  <w:abstractNum w:abstractNumId="1" w15:restartNumberingAfterBreak="0">
-    <w:nsid w:val="37881A0A"/>
-    <w:multiLevelType w:val="hybridMultilevel"/>
-    <w:tmpl w:val="5164F420"/>
-    <w:lvl w:ilvl="0" w:tplc="0409000F">
-      <w:start w:val="1"/>
-      <w:numFmt w:val="decimal"/>
-      <w:lvlText w:val="%1."/>
-      <w:lvlJc w:val="left"/>
-      <w:pPr>
-        <w:ind w:left="720" w:hanging="360"/>
-      </w:pPr>
-      <w:rPr>
-        <w:rFonts w:hint="default"/>
-      </w:rPr>
-    </w:lvl>
-    <w:lvl w:ilvl="1" w:tplc="04090019" w:tentative="1">
-      <w:start w:val="1"/>
-      <w:numFmt w:val="lowerLetter"/>
-      <w:lvlText w:val="%2."/>
-      <w:lvlJc w:val="left"/>
-      <w:pPr>
-        <w:ind w:left="1440" w:hanging="360"/>
-      </w:pPr>
-    </w:lvl>
-    <w:lvl w:ilvl="2" w:tplc="0409001B" w:tentative="1">
-      <w:start w:val="1"/>
-      <w:numFmt w:val="lowerRoman"/>
-      <w:lvlText w:val="%3."/>
-      <w:lvlJc w:val="right"/>
-      <w:pPr>
-        <w:ind w:left="2160" w:hanging="180"/>
-      </w:pPr>
-    </w:lvl>
-    <w:lvl w:ilvl="3" w:tplc="0409000F" w:tentative="1">
-      <w:start w:val="1"/>
-      <w:numFmt w:val="decimal"/>
-      <w:lvlText w:val="%4."/>
-      <w:lvlJc w:val="left"/>
-      <w:pPr>
-        <w:ind w:left="2880" w:hanging="360"/>
-      </w:pPr>
-    </w:lvl>
-    <w:lvl w:ilvl="4" w:tplc="04090019" w:tentative="1">
-      <w:start w:val="1"/>
-      <w:numFmt w:val="lowerLetter"/>
-      <w:lvlText w:val="%5."/>
-      <w:lvlJc w:val="left"/>
-      <w:pPr>
-        <w:ind w:left="3600" w:hanging="360"/>
-      </w:pPr>
-    </w:lvl>
-    <w:lvl w:ilvl="5" w:tplc="0409001B" w:tentative="1">
-      <w:start w:val="1"/>
-      <w:numFmt w:val="lowerRoman"/>
-      <w:lvlText w:val="%6."/>
-      <w:lvlJc w:val="right"/>
-      <w:pPr>
-        <w:ind w:left="4320" w:hanging="180"/>
-      </w:pPr>
-    </w:lvl>
-    <w:lvl w:ilvl="6" w:tplc="0409000F" w:tentative="1">
-      <w:start w:val="1"/>
-      <w:numFmt w:val="decimal"/>
-      <w:lvlText w:val="%7."/>
-      <w:lvlJc w:val="left"/>
-      <w:pPr>
-        <w:ind w:left="5040" w:hanging="360"/>
-      </w:pPr>
-    </w:lvl>
-    <w:lvl w:ilvl="7" w:tplc="04090019" w:tentative="1">
-      <w:start w:val="1"/>
-      <w:numFmt w:val="lowerLetter"/>
-      <w:lvlText w:val="%8."/>
-      <w:lvlJc w:val="left"/>
-      <w:pPr>
-        <w:ind w:left="5760" w:hanging="360"/>
-      </w:pPr>
-    </w:lvl>
-    <w:lvl w:ilvl="8" w:tplc="0409001B" w:tentative="1">
-      <w:start w:val="1"/>
-      <w:numFmt w:val="lowerRoman"/>
-      <w:lvlText w:val="%9."/>
-      <w:lvlJc w:val="right"/>
-      <w:pPr>
-        <w:ind w:left="6480" w:hanging="180"/>
-      </w:pPr>
-    </w:lvl>
-  </w:abstractNum>
   <w:num w:numId="1">
     <w:abstractNumId w:val="0"/>
-  </w:num>
-  <w:num w:numId="2">
-    <w:abstractNumId w:val="1"/>
   </w:num>
 </w:numbering>
 </file>
@@ -354,7 +586,7 @@
   <w:docDefaults>
     <w:rPrDefault>
       <w:rPr>
-        <w:rFonts w:asciiTheme="minorHAnsi" w:eastAsiaTheme="minorHAnsi" w:hAnsiTheme="minorHAnsi" w:cstheme="minorBidi"/>
+        <w:rFonts w:ascii="Calibri" w:eastAsia="Calibri" w:hAnsi="Calibri" w:cs="Calibri"/>
         <w:sz w:val="24"/>
         <w:szCs w:val="24"/>
         <w:lang w:val="en-US" w:eastAsia="en-US" w:bidi="ar-SA"/>
@@ -744,6 +976,122 @@
     <w:name w:val="Normal"/>
     <w:qFormat/>
   </w:style>
+  <w:style w:type="paragraph" w:styleId="Heading1">
+    <w:name w:val="heading 1"/>
+    <w:basedOn w:val="Normal"/>
+    <w:next w:val="Normal"/>
+    <w:uiPriority w:val="9"/>
+    <w:qFormat/>
+    <w:pPr>
+      <w:keepNext/>
+      <w:keepLines/>
+      <w:spacing w:before="480" w:after="120"/>
+      <w:outlineLvl w:val="0"/>
+    </w:pPr>
+    <w:rPr>
+      <w:b/>
+      <w:sz w:val="48"/>
+      <w:szCs w:val="48"/>
+    </w:rPr>
+  </w:style>
+  <w:style w:type="paragraph" w:styleId="Heading2">
+    <w:name w:val="heading 2"/>
+    <w:basedOn w:val="Normal"/>
+    <w:next w:val="Normal"/>
+    <w:uiPriority w:val="9"/>
+    <w:semiHidden/>
+    <w:unhideWhenUsed/>
+    <w:qFormat/>
+    <w:pPr>
+      <w:keepNext/>
+      <w:keepLines/>
+      <w:spacing w:before="360" w:after="80"/>
+      <w:outlineLvl w:val="1"/>
+    </w:pPr>
+    <w:rPr>
+      <w:b/>
+      <w:sz w:val="36"/>
+      <w:szCs w:val="36"/>
+    </w:rPr>
+  </w:style>
+  <w:style w:type="paragraph" w:styleId="Heading3">
+    <w:name w:val="heading 3"/>
+    <w:basedOn w:val="Normal"/>
+    <w:next w:val="Normal"/>
+    <w:uiPriority w:val="9"/>
+    <w:semiHidden/>
+    <w:unhideWhenUsed/>
+    <w:qFormat/>
+    <w:pPr>
+      <w:keepNext/>
+      <w:keepLines/>
+      <w:spacing w:before="280" w:after="80"/>
+      <w:outlineLvl w:val="2"/>
+    </w:pPr>
+    <w:rPr>
+      <w:b/>
+      <w:sz w:val="28"/>
+      <w:szCs w:val="28"/>
+    </w:rPr>
+  </w:style>
+  <w:style w:type="paragraph" w:styleId="Heading4">
+    <w:name w:val="heading 4"/>
+    <w:basedOn w:val="Normal"/>
+    <w:next w:val="Normal"/>
+    <w:uiPriority w:val="9"/>
+    <w:semiHidden/>
+    <w:unhideWhenUsed/>
+    <w:qFormat/>
+    <w:pPr>
+      <w:keepNext/>
+      <w:keepLines/>
+      <w:spacing w:before="240" w:after="40"/>
+      <w:outlineLvl w:val="3"/>
+    </w:pPr>
+    <w:rPr>
+      <w:b/>
+    </w:rPr>
+  </w:style>
+  <w:style w:type="paragraph" w:styleId="Heading5">
+    <w:name w:val="heading 5"/>
+    <w:basedOn w:val="Normal"/>
+    <w:next w:val="Normal"/>
+    <w:uiPriority w:val="9"/>
+    <w:semiHidden/>
+    <w:unhideWhenUsed/>
+    <w:qFormat/>
+    <w:pPr>
+      <w:keepNext/>
+      <w:keepLines/>
+      <w:spacing w:before="220" w:after="40"/>
+      <w:outlineLvl w:val="4"/>
+    </w:pPr>
+    <w:rPr>
+      <w:b/>
+      <w:sz w:val="22"/>
+      <w:szCs w:val="22"/>
+    </w:rPr>
+  </w:style>
+  <w:style w:type="paragraph" w:styleId="Heading6">
+    <w:name w:val="heading 6"/>
+    <w:basedOn w:val="Normal"/>
+    <w:next w:val="Normal"/>
+    <w:uiPriority w:val="9"/>
+    <w:semiHidden/>
+    <w:unhideWhenUsed/>
+    <w:qFormat/>
+    <w:pPr>
+      <w:keepNext/>
+      <w:keepLines/>
+      <w:spacing w:before="200" w:after="40"/>
+      <w:outlineLvl w:val="5"/>
+    </w:pPr>
+    <w:rPr>
+      <w:b/>
+      <w:sz w:val="20"/>
+      <w:szCs w:val="20"/>
+    </w:rPr>
+  </w:style>
   <w:style w:type="character" w:default="1" w:styleId="DefaultParagraphFont">
     <w:name w:val="Default Paragraph Font"/>
     <w:uiPriority w:val="1"/>
@@ -771,6 +1119,23 @@
     <w:semiHidden/>
     <w:unhideWhenUsed/>
   </w:style>
+  <w:style w:type="paragraph" w:styleId="Title">
+    <w:name w:val="Title"/>
+    <w:basedOn w:val="Normal"/>
+    <w:next w:val="Normal"/>
+    <w:uiPriority w:val="10"/>
+    <w:qFormat/>
+    <w:pPr>
+      <w:keepNext/>
+      <w:keepLines/>
+      <w:spacing w:before="480" w:after="120"/>
+    </w:pPr>
+    <w:rPr>
+      <w:b/>
+      <w:sz w:val="72"/>
+      <w:szCs w:val="72"/>
+    </w:rPr>
+  </w:style>
   <w:style w:type="paragraph" w:styleId="ListParagraph">
     <w:name w:val="List Paragraph"/>
     <w:basedOn w:val="Normal"/>
@@ -781,6 +1146,25 @@
       <w:ind w:left="720"/>
       <w:contextualSpacing/>
     </w:pPr>
+  </w:style>
+  <w:style w:type="paragraph" w:styleId="Subtitle">
+    <w:name w:val="Subtitle"/>
+    <w:basedOn w:val="Normal"/>
+    <w:next w:val="Normal"/>
+    <w:uiPriority w:val="11"/>
+    <w:qFormat/>
+    <w:pPr>
+      <w:keepNext/>
+      <w:keepLines/>
+      <w:spacing w:before="360" w:after="80"/>
+    </w:pPr>
+    <w:rPr>
+      <w:rFonts w:ascii="Georgia" w:eastAsia="Georgia" w:hAnsi="Georgia" w:cs="Georgia"/>
+      <w:i/>
+      <w:color w:val="666666"/>
+      <w:sz w:val="48"/>
+      <w:szCs w:val="48"/>
+    </w:rPr>
   </w:style>
 </w:styles>
 </file>
@@ -1078,4 +1462,19 @@
     </a:ext>
   </a:extLst>
 </a:theme>
+</file>
+
+<file path=customXml/item1.xml><?xml version="1.0" encoding="utf-8"?>
+<go:gDocsCustomXmlDataStorage xmlns:go="http://customooxmlschemas.google.com/" xmlns:r="http://schemas.openxmlformats.org/officeDocument/2006/relationships">
+  <go:docsCustomData xmlns:go="http://customooxmlschemas.google.com/" roundtripDataSignature="AMtx7mjyijwaCf/wwQVP42mmUPAIZofSwg==">AMUW2mXWJEqS3Y1TIDYM4Baob0BFOJnw/r31YtBRZPeirSLtheGmULoOIkqJEf8PYnPZZi2O+kijnda3sHRJdsvt2wItIRlwlIeTC5ETwY9Rgbh7Ml3oAM0=</go:docsCustomData>
+</go:gDocsCustomXmlDataStorage>
+</file>
+
+<file path=customXml/itemProps1.xml><?xml version="1.0" encoding="utf-8"?>
+<ds:datastoreItem xmlns:ds="http://schemas.openxmlformats.org/officeDocument/2006/customXml" ds:itemID="{11111111-1234-1234-1234-123412341234}">
+  <ds:schemaRefs>
+    <ds:schemaRef ds:uri="http://customooxmlschemas.google.com/"/>
+    <ds:schemaRef ds:uri="http://schemas.openxmlformats.org/officeDocument/2006/relationships"/>
+  </ds:schemaRefs>
+</ds:datastoreItem>
 </file>
</xml_diff>